<commit_message>
wrote until unsupervised clustering
</commit_message>
<xml_diff>
--- a/code/template.docx
+++ b/code/template.docx
@@ -2,10 +2,30 @@
 <file path=word/document.xml><?xml version="1.0" encoding="utf-8"?>
 <w:document xmlns:wpc="http://schemas.microsoft.com/office/word/2010/wordprocessingCanvas" xmlns:cx="http://schemas.microsoft.com/office/drawing/2014/chartex" xmlns:cx1="http://schemas.microsoft.com/office/drawing/2015/9/8/chartex" xmlns:cx2="http://schemas.microsoft.com/office/drawing/2015/10/21/chartex" xmlns:cx3="http://schemas.microsoft.com/office/drawing/2016/5/9/chartex" xmlns:cx4="http://schemas.microsoft.com/office/drawing/2016/5/10/chartex" xmlns:cx5="http://schemas.microsoft.com/office/drawing/2016/5/11/chartex" xmlns:cx6="http://schemas.microsoft.com/office/drawing/2016/5/12/chartex" xmlns:cx7="http://schemas.microsoft.com/office/drawing/2016/5/13/chartex" xmlns:cx8="http://schemas.microsoft.com/office/drawing/2016/5/14/chartex" xmlns:mc="http://schemas.openxmlformats.org/markup-compatibility/2006" xmlns:aink="http://schemas.microsoft.com/office/drawing/2016/ink" xmlns:am3d="http://schemas.microsoft.com/office/drawing/2017/model3d" xmlns:o="urn:schemas-microsoft-com:office:office" xmlns:oel="http://schemas.microsoft.com/office/2019/extlst" xmlns:r="http://schemas.openxmlformats.org/officeDocument/2006/relationships" xmlns:m="http://schemas.openxmlformats.org/officeDocument/2006/math" xmlns:v="urn:schemas-microsoft-com:vml" xmlns:wp14="http://schemas.microsoft.com/office/word/2010/wordprocessingDrawing" xmlns:wp="http://schemas.openxmlformats.org/drawingml/2006/wordprocessingDrawing" xmlns:w10="urn:schemas-microsoft-com:office:word" xmlns:w="http://schemas.openxmlformats.org/wordprocessingml/2006/main" xmlns:w14="http://schemas.microsoft.com/office/word/2010/wordml" xmlns:w15="http://schemas.microsoft.com/office/word/2012/wordml" xmlns:w16cex="http://schemas.microsoft.com/office/word/2018/wordml/cex" xmlns:w16cid="http://schemas.microsoft.com/office/word/2016/wordml/cid" xmlns:w16="http://schemas.microsoft.com/office/word/2018/wordml" xmlns:w16sdtdh="http://schemas.microsoft.com/office/word/2020/wordml/sdtdatahash" xmlns:w16se="http://schemas.microsoft.com/office/word/2015/wordml/symex" xmlns:wpg="http://schemas.microsoft.com/office/word/2010/wordprocessingGroup" xmlns:wpi="http://schemas.microsoft.com/office/word/2010/wordprocessingInk" xmlns:wne="http://schemas.microsoft.com/office/word/2006/wordml" xmlns:wps="http://schemas.microsoft.com/office/word/2010/wordprocessingShape" mc:Ignorable="w14 w15 w16se w16cid w16 w16cex w16sdtdh wp14">
   <w:body>
+    <w:bookmarkStart w:id="0" w:name="unsupervised-clustering"/>
     <w:p>
-      <w:bookmarkStart w:id="0" w:name="unsupervised-clustering"/>
+      <w:r>
+        <w:fldChar w:fldCharType="begin"/>
+      </w:r>
+      <w:r>
+        <w:instrText xml:space="preserve"> TOC \o "1-7" \h \z \u </w:instrText>
+      </w:r>
+      <w:r>
+        <w:fldChar w:fldCharType="separate"/>
+      </w:r>
+      <w:r>
+        <w:rPr>
+          <w:b/>
+          <w:bCs/>
+          <w:noProof/>
+        </w:rPr>
+        <w:t>No table of contents entries found.</w:t>
+      </w:r>
+      <w:r>
+        <w:fldChar w:fldCharType="end"/>
+      </w:r>
+      <w:bookmarkEnd w:id="0"/>
     </w:p>
-    <w:bookmarkEnd w:id="0"/>
     <w:sectPr>
       <w:pgSz w:w="11906" w:h="16838"/>
       <w:pgMar w:top="1440" w:right="1440" w:bottom="1440" w:left="1440" w:header="708" w:footer="708" w:gutter="0"/>
@@ -59,7 +79,7 @@
   <w:abstractNum w:abstractNumId="0" w15:restartNumberingAfterBreak="0">
     <w:nsid w:val="FFFFFF7C"/>
     <w:multiLevelType w:val="singleLevel"/>
-    <w:tmpl w:val="98E61496"/>
+    <w:tmpl w:val="DF9E424E"/>
     <w:lvl w:ilvl="0">
       <w:start w:val="1"/>
       <w:numFmt w:val="decimal"/>
@@ -76,7 +96,7 @@
   <w:abstractNum w:abstractNumId="1" w15:restartNumberingAfterBreak="0">
     <w:nsid w:val="FFFFFF7D"/>
     <w:multiLevelType w:val="singleLevel"/>
-    <w:tmpl w:val="15D0242A"/>
+    <w:tmpl w:val="07A492D6"/>
     <w:lvl w:ilvl="0">
       <w:start w:val="1"/>
       <w:numFmt w:val="decimal"/>
@@ -93,7 +113,7 @@
   <w:abstractNum w:abstractNumId="2" w15:restartNumberingAfterBreak="0">
     <w:nsid w:val="FFFFFF7E"/>
     <w:multiLevelType w:val="singleLevel"/>
-    <w:tmpl w:val="C94C2514"/>
+    <w:tmpl w:val="986C0750"/>
     <w:lvl w:ilvl="0">
       <w:start w:val="1"/>
       <w:numFmt w:val="decimal"/>
@@ -110,7 +130,7 @@
   <w:abstractNum w:abstractNumId="3" w15:restartNumberingAfterBreak="0">
     <w:nsid w:val="FFFFFF7F"/>
     <w:multiLevelType w:val="singleLevel"/>
-    <w:tmpl w:val="DA045C44"/>
+    <w:tmpl w:val="C4D838A8"/>
     <w:lvl w:ilvl="0">
       <w:start w:val="1"/>
       <w:numFmt w:val="decimal"/>
@@ -127,7 +147,7 @@
   <w:abstractNum w:abstractNumId="4" w15:restartNumberingAfterBreak="0">
     <w:nsid w:val="FFFFFF80"/>
     <w:multiLevelType w:val="singleLevel"/>
-    <w:tmpl w:val="11843210"/>
+    <w:tmpl w:val="500E9EA6"/>
     <w:lvl w:ilvl="0">
       <w:start w:val="1"/>
       <w:numFmt w:val="bullet"/>
@@ -147,7 +167,7 @@
   <w:abstractNum w:abstractNumId="5" w15:restartNumberingAfterBreak="0">
     <w:nsid w:val="FFFFFF81"/>
     <w:multiLevelType w:val="singleLevel"/>
-    <w:tmpl w:val="0E16E674"/>
+    <w:tmpl w:val="E488C29E"/>
     <w:lvl w:ilvl="0">
       <w:start w:val="1"/>
       <w:numFmt w:val="bullet"/>
@@ -167,7 +187,7 @@
   <w:abstractNum w:abstractNumId="6" w15:restartNumberingAfterBreak="0">
     <w:nsid w:val="FFFFFF82"/>
     <w:multiLevelType w:val="singleLevel"/>
-    <w:tmpl w:val="7172B3A8"/>
+    <w:tmpl w:val="9DC2AD36"/>
     <w:lvl w:ilvl="0">
       <w:start w:val="1"/>
       <w:numFmt w:val="bullet"/>
@@ -187,7 +207,7 @@
   <w:abstractNum w:abstractNumId="7" w15:restartNumberingAfterBreak="0">
     <w:nsid w:val="FFFFFF83"/>
     <w:multiLevelType w:val="singleLevel"/>
-    <w:tmpl w:val="A438959C"/>
+    <w:tmpl w:val="85D82A86"/>
     <w:lvl w:ilvl="0">
       <w:start w:val="1"/>
       <w:numFmt w:val="bullet"/>
@@ -207,7 +227,7 @@
   <w:abstractNum w:abstractNumId="8" w15:restartNumberingAfterBreak="0">
     <w:nsid w:val="FFFFFF88"/>
     <w:multiLevelType w:val="singleLevel"/>
-    <w:tmpl w:val="3404EE92"/>
+    <w:tmpl w:val="EA5693DE"/>
     <w:lvl w:ilvl="0">
       <w:start w:val="1"/>
       <w:numFmt w:val="decimal"/>
@@ -224,7 +244,7 @@
   <w:abstractNum w:abstractNumId="9" w15:restartNumberingAfterBreak="0">
     <w:nsid w:val="FFFFFF89"/>
     <w:multiLevelType w:val="singleLevel"/>
-    <w:tmpl w:val="E904C044"/>
+    <w:tmpl w:val="E09A1AA2"/>
     <w:lvl w:ilvl="0">
       <w:start w:val="1"/>
       <w:numFmt w:val="bullet"/>
@@ -1142,8 +1162,15 @@
     <w:unhideWhenUsed/>
     <w:rsid w:val="00C0423E"/>
     <w:pPr>
-      <w:spacing w:after="100"/>
+      <w:spacing w:before="360"/>
+      <w:jc w:val="left"/>
     </w:pPr>
+    <w:rPr>
+      <w:rFonts w:asciiTheme="majorHAnsi" w:hAnsiTheme="majorHAnsi" w:cstheme="majorHAnsi"/>
+      <w:b/>
+      <w:bCs/>
+      <w:caps/>
+    </w:rPr>
   </w:style>
   <w:style w:type="paragraph" w:styleId="TOC2">
     <w:name w:val="toc 2"/>
@@ -1154,9 +1181,16 @@
     <w:unhideWhenUsed/>
     <w:rsid w:val="00C0423E"/>
     <w:pPr>
-      <w:spacing w:after="100"/>
-      <w:ind w:left="240"/>
+      <w:spacing w:before="240"/>
+      <w:jc w:val="left"/>
     </w:pPr>
+    <w:rPr>
+      <w:rFonts w:cstheme="minorHAnsi"/>
+      <w:b/>
+      <w:bCs/>
+      <w:sz w:val="20"/>
+      <w:szCs w:val="20"/>
+    </w:rPr>
   </w:style>
   <w:style w:type="character" w:styleId="Hyperlink">
     <w:name w:val="Hyperlink"/>
@@ -1167,6 +1201,132 @@
     <w:rPr>
       <w:color w:val="0563C1" w:themeColor="hyperlink"/>
       <w:u w:val="single"/>
+    </w:rPr>
+  </w:style>
+  <w:style w:type="paragraph" w:styleId="TOC3">
+    <w:name w:val="toc 3"/>
+    <w:basedOn w:val="Normal"/>
+    <w:next w:val="Normal"/>
+    <w:autoRedefine/>
+    <w:uiPriority w:val="39"/>
+    <w:unhideWhenUsed/>
+    <w:rsid w:val="002A640E"/>
+    <w:pPr>
+      <w:ind w:left="240"/>
+      <w:jc w:val="left"/>
+    </w:pPr>
+    <w:rPr>
+      <w:rFonts w:cstheme="minorHAnsi"/>
+      <w:sz w:val="20"/>
+      <w:szCs w:val="20"/>
+    </w:rPr>
+  </w:style>
+  <w:style w:type="paragraph" w:styleId="TOC4">
+    <w:name w:val="toc 4"/>
+    <w:basedOn w:val="Normal"/>
+    <w:next w:val="Normal"/>
+    <w:autoRedefine/>
+    <w:uiPriority w:val="39"/>
+    <w:unhideWhenUsed/>
+    <w:rsid w:val="002A640E"/>
+    <w:pPr>
+      <w:ind w:left="480"/>
+      <w:jc w:val="left"/>
+    </w:pPr>
+    <w:rPr>
+      <w:rFonts w:cstheme="minorHAnsi"/>
+      <w:sz w:val="20"/>
+      <w:szCs w:val="20"/>
+    </w:rPr>
+  </w:style>
+  <w:style w:type="paragraph" w:styleId="TOC5">
+    <w:name w:val="toc 5"/>
+    <w:basedOn w:val="Normal"/>
+    <w:next w:val="Normal"/>
+    <w:autoRedefine/>
+    <w:uiPriority w:val="39"/>
+    <w:unhideWhenUsed/>
+    <w:rsid w:val="002A640E"/>
+    <w:pPr>
+      <w:ind w:left="720"/>
+      <w:jc w:val="left"/>
+    </w:pPr>
+    <w:rPr>
+      <w:rFonts w:cstheme="minorHAnsi"/>
+      <w:sz w:val="20"/>
+      <w:szCs w:val="20"/>
+    </w:rPr>
+  </w:style>
+  <w:style w:type="paragraph" w:styleId="TOC6">
+    <w:name w:val="toc 6"/>
+    <w:basedOn w:val="Normal"/>
+    <w:next w:val="Normal"/>
+    <w:autoRedefine/>
+    <w:uiPriority w:val="39"/>
+    <w:unhideWhenUsed/>
+    <w:rsid w:val="002A640E"/>
+    <w:pPr>
+      <w:ind w:left="960"/>
+      <w:jc w:val="left"/>
+    </w:pPr>
+    <w:rPr>
+      <w:rFonts w:cstheme="minorHAnsi"/>
+      <w:sz w:val="20"/>
+      <w:szCs w:val="20"/>
+    </w:rPr>
+  </w:style>
+  <w:style w:type="paragraph" w:styleId="TOC7">
+    <w:name w:val="toc 7"/>
+    <w:basedOn w:val="Normal"/>
+    <w:next w:val="Normal"/>
+    <w:autoRedefine/>
+    <w:uiPriority w:val="39"/>
+    <w:unhideWhenUsed/>
+    <w:rsid w:val="002A640E"/>
+    <w:pPr>
+      <w:ind w:left="1200"/>
+      <w:jc w:val="left"/>
+    </w:pPr>
+    <w:rPr>
+      <w:rFonts w:cstheme="minorHAnsi"/>
+      <w:sz w:val="20"/>
+      <w:szCs w:val="20"/>
+    </w:rPr>
+  </w:style>
+  <w:style w:type="paragraph" w:styleId="TOC8">
+    <w:name w:val="toc 8"/>
+    <w:basedOn w:val="Normal"/>
+    <w:next w:val="Normal"/>
+    <w:autoRedefine/>
+    <w:uiPriority w:val="39"/>
+    <w:unhideWhenUsed/>
+    <w:rsid w:val="002A640E"/>
+    <w:pPr>
+      <w:ind w:left="1440"/>
+      <w:jc w:val="left"/>
+    </w:pPr>
+    <w:rPr>
+      <w:rFonts w:cstheme="minorHAnsi"/>
+      <w:sz w:val="20"/>
+      <w:szCs w:val="20"/>
+    </w:rPr>
+  </w:style>
+  <w:style w:type="paragraph" w:styleId="TOC9">
+    <w:name w:val="toc 9"/>
+    <w:basedOn w:val="Normal"/>
+    <w:next w:val="Normal"/>
+    <w:autoRedefine/>
+    <w:uiPriority w:val="39"/>
+    <w:unhideWhenUsed/>
+    <w:rsid w:val="002A640E"/>
+    <w:pPr>
+      <w:ind w:left="1680"/>
+      <w:jc w:val="left"/>
+    </w:pPr>
+    <w:rPr>
+      <w:rFonts w:cstheme="minorHAnsi"/>
+      <w:sz w:val="20"/>
+      <w:szCs w:val="20"/>
     </w:rPr>
   </w:style>
 </w:styles>
@@ -1465,4 +1625,16 @@
     </a:ext>
   </a:extLst>
 </a:theme>
+</file>
+
+<file path=customXml/item1.xml><?xml version="1.0" encoding="utf-8"?>
+<b:Sources xmlns:b="http://schemas.openxmlformats.org/officeDocument/2006/bibliography" xmlns="http://schemas.openxmlformats.org/officeDocument/2006/bibliography" SelectedStyle="/IEEE2006OfficeOnline.xsl" StyleName="IEEE" Version="2006"/>
+</file>
+
+<file path=customXml/itemProps1.xml><?xml version="1.0" encoding="utf-8"?>
+<ds:datastoreItem xmlns:ds="http://schemas.openxmlformats.org/officeDocument/2006/customXml" ds:itemID="{43F56F06-2048-2843-A45B-22EEED5B1A25}">
+  <ds:schemaRefs>
+    <ds:schemaRef ds:uri="http://schemas.openxmlformats.org/officeDocument/2006/bibliography"/>
+  </ds:schemaRefs>
+</ds:datastoreItem>
 </file>
</xml_diff>